<commit_message>
created and finished callmongo
</commit_message>
<xml_diff>
--- a/TaskTrackerNode/trackernode.docx
+++ b/TaskTrackerNode/trackernode.docx
@@ -31,7 +31,7 @@
       </w:r>
       <w:proofErr w:type="spellStart"/>
       <w:r>
-        <w:t>TaskTrackerNode</w:t>
+        <w:t>ChatApp</w:t>
       </w:r>
       <w:proofErr w:type="spellEnd"/>
       <w:r>
@@ -58,7 +58,10 @@
     </w:p>
     <w:p>
       <w:r>
-        <w:t>Index.js</w:t>
+        <w:t>server</w:t>
+      </w:r>
+      <w:r>
+        <w:t>.js</w:t>
       </w:r>
       <w:r>
         <w:t>:</w:t>
@@ -76,22 +79,16 @@
         <w:t xml:space="preserve">This file </w:t>
       </w:r>
       <w:r>
-        <w:t xml:space="preserve">takes user inputs like id, task, and deadline to track tasks for users. It </w:t>
-      </w:r>
-      <w:r>
-        <w:t xml:space="preserve">uses fs and </w:t>
-      </w:r>
-      <w:r>
-        <w:t>http modules</w:t>
-      </w:r>
-      <w:r>
-        <w:t xml:space="preserve"> from Node.js to</w:t>
-      </w:r>
-      <w:r>
-        <w:t xml:space="preserve"> create a server, render html, handle server requests, and read/write to the json file it uses as a database</w:t>
-      </w:r>
-      <w:r>
-        <w:t xml:space="preserve">. </w:t>
+        <w:t>contains code for the app server</w:t>
+      </w:r>
+      <w:r>
+        <w:t xml:space="preserve">. It </w:t>
+      </w:r>
+      <w:r>
+        <w:t xml:space="preserve">uses </w:t>
+      </w:r>
+      <w:r>
+        <w:t xml:space="preserve">express, http, and socket.io modules to handle communication between it and its clients and outputs user input. </w:t>
       </w:r>
       <w:r>
         <w:t xml:space="preserve">Please see comments </w:t>
@@ -106,6 +103,31 @@
         <w:t>.</w:t>
       </w:r>
       <w:bookmarkEnd w:id="0"/>
+    </w:p>
+    <w:p>
+      <w:r>
+        <w:t>Index.html:</w:t>
+      </w:r>
+    </w:p>
+    <w:p>
+      <w:pPr>
+        <w:pStyle w:val="ListParagraph"/>
+        <w:numPr>
+          <w:ilvl w:val="0"/>
+          <w:numId w:val="7"/>
+        </w:numPr>
+      </w:pPr>
+      <w:r>
+        <w:t xml:space="preserve">This file contains the html code for the form the user fills in with their name and message. It also contains some </w:t>
+      </w:r>
+      <w:proofErr w:type="spellStart"/>
+      <w:r>
+        <w:t>javascript</w:t>
+      </w:r>
+      <w:proofErr w:type="spellEnd"/>
+      <w:r>
+        <w:t xml:space="preserve"> code so it can act as a client. It handles form submission and emit its message to the server.</w:t>
+      </w:r>
     </w:p>
     <w:sectPr>
       <w:pgSz w:w="12240" w:h="15840"/>
@@ -476,6 +498,95 @@
     </w:lvl>
   </w:abstractNum>
   <w:abstractNum w:abstractNumId="4" w15:restartNumberingAfterBreak="0">
+    <w:nsid w:val="69BF23D3"/>
+    <w:multiLevelType w:val="hybridMultilevel"/>
+    <w:tmpl w:val="D37614B0"/>
+    <w:lvl w:ilvl="0" w:tplc="BD808668">
+      <w:start w:val="1"/>
+      <w:numFmt w:val="decimal"/>
+      <w:lvlText w:val="%1."/>
+      <w:lvlJc w:val="left"/>
+      <w:pPr>
+        <w:ind w:left="1080" w:hanging="360"/>
+      </w:pPr>
+      <w:rPr>
+        <w:rFonts w:hint="default"/>
+      </w:rPr>
+    </w:lvl>
+    <w:lvl w:ilvl="1" w:tplc="04090019" w:tentative="1">
+      <w:start w:val="1"/>
+      <w:numFmt w:val="lowerLetter"/>
+      <w:lvlText w:val="%2."/>
+      <w:lvlJc w:val="left"/>
+      <w:pPr>
+        <w:ind w:left="1800" w:hanging="360"/>
+      </w:pPr>
+    </w:lvl>
+    <w:lvl w:ilvl="2" w:tplc="0409001B" w:tentative="1">
+      <w:start w:val="1"/>
+      <w:numFmt w:val="lowerRoman"/>
+      <w:lvlText w:val="%3."/>
+      <w:lvlJc w:val="right"/>
+      <w:pPr>
+        <w:ind w:left="2520" w:hanging="180"/>
+      </w:pPr>
+    </w:lvl>
+    <w:lvl w:ilvl="3" w:tplc="0409000F" w:tentative="1">
+      <w:start w:val="1"/>
+      <w:numFmt w:val="decimal"/>
+      <w:lvlText w:val="%4."/>
+      <w:lvlJc w:val="left"/>
+      <w:pPr>
+        <w:ind w:left="3240" w:hanging="360"/>
+      </w:pPr>
+    </w:lvl>
+    <w:lvl w:ilvl="4" w:tplc="04090019" w:tentative="1">
+      <w:start w:val="1"/>
+      <w:numFmt w:val="lowerLetter"/>
+      <w:lvlText w:val="%5."/>
+      <w:lvlJc w:val="left"/>
+      <w:pPr>
+        <w:ind w:left="3960" w:hanging="360"/>
+      </w:pPr>
+    </w:lvl>
+    <w:lvl w:ilvl="5" w:tplc="0409001B" w:tentative="1">
+      <w:start w:val="1"/>
+      <w:numFmt w:val="lowerRoman"/>
+      <w:lvlText w:val="%6."/>
+      <w:lvlJc w:val="right"/>
+      <w:pPr>
+        <w:ind w:left="4680" w:hanging="180"/>
+      </w:pPr>
+    </w:lvl>
+    <w:lvl w:ilvl="6" w:tplc="0409000F" w:tentative="1">
+      <w:start w:val="1"/>
+      <w:numFmt w:val="decimal"/>
+      <w:lvlText w:val="%7."/>
+      <w:lvlJc w:val="left"/>
+      <w:pPr>
+        <w:ind w:left="5400" w:hanging="360"/>
+      </w:pPr>
+    </w:lvl>
+    <w:lvl w:ilvl="7" w:tplc="04090019" w:tentative="1">
+      <w:start w:val="1"/>
+      <w:numFmt w:val="lowerLetter"/>
+      <w:lvlText w:val="%8."/>
+      <w:lvlJc w:val="left"/>
+      <w:pPr>
+        <w:ind w:left="6120" w:hanging="360"/>
+      </w:pPr>
+    </w:lvl>
+    <w:lvl w:ilvl="8" w:tplc="0409001B" w:tentative="1">
+      <w:start w:val="1"/>
+      <w:numFmt w:val="lowerRoman"/>
+      <w:lvlText w:val="%9."/>
+      <w:lvlJc w:val="right"/>
+      <w:pPr>
+        <w:ind w:left="6840" w:hanging="180"/>
+      </w:pPr>
+    </w:lvl>
+  </w:abstractNum>
+  <w:abstractNum w:abstractNumId="5" w15:restartNumberingAfterBreak="0">
     <w:nsid w:val="7B6A5F25"/>
     <w:multiLevelType w:val="hybridMultilevel"/>
     <w:tmpl w:val="66A6813A"/>
@@ -564,7 +675,7 @@
       </w:pPr>
     </w:lvl>
   </w:abstractNum>
-  <w:abstractNum w:abstractNumId="5" w15:restartNumberingAfterBreak="0">
+  <w:abstractNum w:abstractNumId="6" w15:restartNumberingAfterBreak="0">
     <w:nsid w:val="7BC209BD"/>
     <w:multiLevelType w:val="hybridMultilevel"/>
     <w:tmpl w:val="DA8268D2"/>
@@ -660,7 +771,7 @@
     <w:abstractNumId w:val="0"/>
   </w:num>
   <w:num w:numId="3">
-    <w:abstractNumId w:val="4"/>
+    <w:abstractNumId w:val="5"/>
   </w:num>
   <w:num w:numId="4">
     <w:abstractNumId w:val="1"/>
@@ -669,7 +780,10 @@
     <w:abstractNumId w:val="2"/>
   </w:num>
   <w:num w:numId="6">
-    <w:abstractNumId w:val="5"/>
+    <w:abstractNumId w:val="6"/>
+  </w:num>
+  <w:num w:numId="7">
+    <w:abstractNumId w:val="4"/>
   </w:num>
 </w:numbering>
 </file>

</xml_diff>